<commit_message>
Altered Q1 for Q2
</commit_message>
<xml_diff>
--- a/HW3/Q1.docx
+++ b/HW3/Q1.docx
@@ -557,8 +557,6 @@
       <w:r>
         <w:t>repared mark the order as ready, and notify the waiters.</w:t>
       </w:r>
-      <w:bookmarkStart w:id="0" w:name="_GoBack"/>
-      <w:bookmarkEnd w:id="0"/>
     </w:p>
     <w:p>
       <w:pPr>
@@ -784,6 +782,50 @@
       </w:pPr>
       <w:r>
         <w:t>Record the payment methods and amounts.</w:t>
+      </w:r>
+    </w:p>
+    <w:p>
+      <w:pPr>
+        <w:pStyle w:val="ListParagraph"/>
+        <w:numPr>
+          <w:ilvl w:val="1"/>
+          <w:numId w:val="2"/>
+        </w:numPr>
+        <w:bidi w:val="0"/>
+      </w:pPr>
+      <w:r>
+        <w:t>G</w:t>
+      </w:r>
+      <w:bookmarkStart w:id="0" w:name="_GoBack"/>
+      <w:bookmarkEnd w:id="0"/>
+      <w:r>
+        <w:t>et analytical report</w:t>
+      </w:r>
+    </w:p>
+    <w:p>
+      <w:pPr>
+        <w:pStyle w:val="ListParagraph"/>
+        <w:numPr>
+          <w:ilvl w:val="2"/>
+          <w:numId w:val="2"/>
+        </w:numPr>
+        <w:bidi w:val="0"/>
+      </w:pPr>
+      <w:r>
+        <w:t>Manager requests analytics from database</w:t>
+      </w:r>
+    </w:p>
+    <w:p>
+      <w:pPr>
+        <w:pStyle w:val="ListParagraph"/>
+        <w:numPr>
+          <w:ilvl w:val="2"/>
+          <w:numId w:val="2"/>
+        </w:numPr>
+        <w:bidi w:val="0"/>
+      </w:pPr>
+      <w:r>
+        <w:t>Relevant data is queried and supplied to manager</w:t>
       </w:r>
     </w:p>
     <w:p>

</xml_diff>